<commit_message>
CPS + law&data update
</commit_message>
<xml_diff>
--- a/Law and Data/Exams/Multiple-choice-questions.docx
+++ b/Law and Data/Exams/Multiple-choice-questions.docx
@@ -33,7 +33,13 @@
         <w:jc w:val="both"/>
       </w:pPr>
       <w:r>
-        <w:t>Note that when you can gain “up to 2 pts” it means that there are two right answers.</w:t>
+        <w:t>Note</w:t>
+      </w:r>
+      <w:r>
+        <w:t xml:space="preserve">: </w:t>
+      </w:r>
+      <w:r>
+        <w:t>when you can gain “up to 2 pts” it means that there are two right answers.</w:t>
       </w:r>
       <w:r>
         <w:t xml:space="preserve"> </w:t>
@@ -1858,6 +1864,671 @@
           <w:lang w:val="en-US"/>
         </w:rPr>
       </w:pPr>
+    </w:p>
+    <w:p>
+      <w:pPr>
+        <w:spacing w:after="0"/>
+        <w:jc w:val="both"/>
+        <w:rPr>
+          <w:lang w:val="en-US"/>
+        </w:rPr>
+      </w:pPr>
+    </w:p>
+    <w:p>
+      <w:pPr>
+        <w:spacing w:after="0"/>
+        <w:jc w:val="both"/>
+        <w:rPr>
+          <w:lang w:val="en-US"/>
+        </w:rPr>
+      </w:pPr>
+    </w:p>
+    <w:p>
+      <w:pPr>
+        <w:spacing w:after="0"/>
+        <w:jc w:val="both"/>
+        <w:rPr>
+          <w:lang w:val="en-US"/>
+        </w:rPr>
+      </w:pPr>
+      <w:r>
+        <w:rPr>
+          <w:lang w:val="en-US"/>
+        </w:rPr>
+        <w:lastRenderedPageBreak/>
+        <w:t>Which of the following statements is correct</w:t>
+      </w:r>
+    </w:p>
+    <w:p>
+      <w:pPr>
+        <w:pStyle w:val="Paragrafoelenco"/>
+        <w:numPr>
+          <w:ilvl w:val="0"/>
+          <w:numId w:val="31"/>
+        </w:numPr>
+        <w:spacing w:after="0"/>
+        <w:jc w:val="both"/>
+        <w:rPr>
+          <w:lang w:val="en-US"/>
+        </w:rPr>
+      </w:pPr>
+      <w:r>
+        <w:rPr>
+          <w:lang w:val="en-US"/>
+        </w:rPr>
+        <w:t>Synthetic data is protected by GDPR</w:t>
+      </w:r>
+    </w:p>
+    <w:p>
+      <w:pPr>
+        <w:pStyle w:val="Paragrafoelenco"/>
+        <w:numPr>
+          <w:ilvl w:val="0"/>
+          <w:numId w:val="31"/>
+        </w:numPr>
+        <w:spacing w:after="0"/>
+        <w:jc w:val="both"/>
+        <w:rPr>
+          <w:lang w:val="en-US"/>
+        </w:rPr>
+      </w:pPr>
+      <w:r>
+        <w:rPr>
+          <w:highlight w:val="yellow"/>
+          <w:lang w:val="en-US"/>
+        </w:rPr>
+        <w:t>The GDPR does not cover the protection of synthetic data</w:t>
+      </w:r>
+    </w:p>
+    <w:p>
+      <w:pPr>
+        <w:pStyle w:val="Paragrafoelenco"/>
+        <w:numPr>
+          <w:ilvl w:val="0"/>
+          <w:numId w:val="31"/>
+        </w:numPr>
+        <w:spacing w:after="0"/>
+        <w:jc w:val="both"/>
+        <w:rPr>
+          <w:lang w:val="en-US"/>
+        </w:rPr>
+      </w:pPr>
+      <w:r>
+        <w:rPr>
+          <w:lang w:val="en-US"/>
+        </w:rPr>
+        <w:t>The GDPR prohibits the creation and the dissemination of synthetic data</w:t>
+      </w:r>
+    </w:p>
+    <w:p>
+      <w:pPr>
+        <w:pStyle w:val="Paragrafoelenco"/>
+        <w:numPr>
+          <w:ilvl w:val="0"/>
+          <w:numId w:val="31"/>
+        </w:numPr>
+        <w:spacing w:after="0"/>
+        <w:jc w:val="both"/>
+        <w:rPr>
+          <w:lang w:val="en-US"/>
+        </w:rPr>
+      </w:pPr>
+      <w:r>
+        <w:rPr>
+          <w:lang w:val="en-US"/>
+        </w:rPr>
+        <w:t>Synthetic data and anonymized data are the same notion</w:t>
+      </w:r>
+    </w:p>
+    <w:p>
+      <w:pPr>
+        <w:spacing w:after="0"/>
+        <w:jc w:val="both"/>
+        <w:rPr>
+          <w:lang w:val="en-US"/>
+        </w:rPr>
+      </w:pPr>
+    </w:p>
+    <w:p>
+      <w:pPr>
+        <w:spacing w:after="0"/>
+        <w:jc w:val="both"/>
+        <w:rPr>
+          <w:lang w:val="en-US"/>
+        </w:rPr>
+      </w:pPr>
+      <w:r>
+        <w:rPr>
+          <w:b/>
+          <w:bCs/>
+          <w:lang w:val="en-US"/>
+        </w:rPr>
+        <w:t>Which EU institution is regarded as the Guardian of the Treaties and EU Law?</w:t>
+      </w:r>
+    </w:p>
+    <w:p>
+      <w:pPr>
+        <w:pStyle w:val="Paragrafoelenco"/>
+        <w:numPr>
+          <w:ilvl w:val="0"/>
+          <w:numId w:val="34"/>
+        </w:numPr>
+        <w:spacing w:after="0"/>
+        <w:jc w:val="both"/>
+        <w:rPr>
+          <w:lang w:val="it-IT"/>
+        </w:rPr>
+      </w:pPr>
+      <w:r>
+        <w:rPr>
+          <w:lang w:val="it-IT"/>
+        </w:rPr>
+        <w:t xml:space="preserve">The </w:t>
+      </w:r>
+      <w:proofErr w:type="spellStart"/>
+      <w:r>
+        <w:rPr>
+          <w:lang w:val="it-IT"/>
+        </w:rPr>
+        <w:t>European</w:t>
+      </w:r>
+      <w:proofErr w:type="spellEnd"/>
+      <w:r>
+        <w:rPr>
+          <w:lang w:val="it-IT"/>
+        </w:rPr>
+        <w:t xml:space="preserve"> </w:t>
+      </w:r>
+      <w:proofErr w:type="spellStart"/>
+      <w:r>
+        <w:rPr>
+          <w:lang w:val="it-IT"/>
+        </w:rPr>
+        <w:t>Parliament</w:t>
+      </w:r>
+      <w:proofErr w:type="spellEnd"/>
+    </w:p>
+    <w:p>
+      <w:pPr>
+        <w:pStyle w:val="Paragrafoelenco"/>
+        <w:numPr>
+          <w:ilvl w:val="0"/>
+          <w:numId w:val="34"/>
+        </w:numPr>
+        <w:spacing w:after="0"/>
+        <w:jc w:val="both"/>
+        <w:rPr>
+          <w:lang w:val="it-IT"/>
+        </w:rPr>
+      </w:pPr>
+      <w:r>
+        <w:rPr>
+          <w:highlight w:val="yellow"/>
+          <w:lang w:val="it-IT"/>
+        </w:rPr>
+        <w:t xml:space="preserve">The </w:t>
+      </w:r>
+      <w:proofErr w:type="spellStart"/>
+      <w:r>
+        <w:rPr>
+          <w:highlight w:val="yellow"/>
+          <w:lang w:val="it-IT"/>
+        </w:rPr>
+        <w:t>European</w:t>
+      </w:r>
+      <w:proofErr w:type="spellEnd"/>
+      <w:r>
+        <w:rPr>
+          <w:highlight w:val="yellow"/>
+          <w:lang w:val="it-IT"/>
+        </w:rPr>
+        <w:t xml:space="preserve"> Commission</w:t>
+      </w:r>
+    </w:p>
+    <w:p>
+      <w:pPr>
+        <w:pStyle w:val="Paragrafoelenco"/>
+        <w:numPr>
+          <w:ilvl w:val="0"/>
+          <w:numId w:val="34"/>
+        </w:numPr>
+        <w:spacing w:after="0"/>
+        <w:jc w:val="both"/>
+        <w:rPr>
+          <w:lang w:val="en-US"/>
+        </w:rPr>
+      </w:pPr>
+      <w:r>
+        <w:rPr>
+          <w:lang w:val="en-US"/>
+        </w:rPr>
+        <w:t>The European Court of Justice</w:t>
+      </w:r>
+    </w:p>
+    <w:p>
+      <w:pPr>
+        <w:spacing w:after="0"/>
+        <w:jc w:val="both"/>
+        <w:rPr>
+          <w:lang w:val="en-US"/>
+        </w:rPr>
+      </w:pPr>
+    </w:p>
+    <w:p>
+      <w:pPr>
+        <w:spacing w:after="0"/>
+        <w:jc w:val="both"/>
+        <w:rPr>
+          <w:lang w:val="en-US"/>
+        </w:rPr>
+      </w:pPr>
+      <w:r>
+        <w:rPr>
+          <w:lang w:val="en-US"/>
+        </w:rPr>
+        <w:t>Which of the following is not a function of the Court of Justice of the European Union (CJEU)?</w:t>
+      </w:r>
+    </w:p>
+    <w:p>
+      <w:pPr>
+        <w:pStyle w:val="Paragrafoelenco"/>
+        <w:numPr>
+          <w:ilvl w:val="0"/>
+          <w:numId w:val="35"/>
+        </w:numPr>
+        <w:spacing w:after="0"/>
+        <w:jc w:val="both"/>
+        <w:rPr>
+          <w:lang w:val="en-US"/>
+        </w:rPr>
+      </w:pPr>
+      <w:r>
+        <w:rPr>
+          <w:lang w:val="en-US"/>
+        </w:rPr>
+        <w:t>The consistent interpretation of European Union law</w:t>
+      </w:r>
+    </w:p>
+    <w:p>
+      <w:pPr>
+        <w:pStyle w:val="Paragrafoelenco"/>
+        <w:numPr>
+          <w:ilvl w:val="0"/>
+          <w:numId w:val="35"/>
+        </w:numPr>
+        <w:spacing w:after="0"/>
+        <w:jc w:val="both"/>
+        <w:rPr>
+          <w:lang w:val="en-US"/>
+        </w:rPr>
+      </w:pPr>
+      <w:r>
+        <w:rPr>
+          <w:lang w:val="en-US"/>
+        </w:rPr>
+        <w:t>Consideration of the validity of the acts of the Institutions</w:t>
+      </w:r>
+    </w:p>
+    <w:p>
+      <w:pPr>
+        <w:pStyle w:val="Paragrafoelenco"/>
+        <w:numPr>
+          <w:ilvl w:val="0"/>
+          <w:numId w:val="35"/>
+        </w:numPr>
+        <w:spacing w:after="0"/>
+        <w:jc w:val="both"/>
+        <w:rPr>
+          <w:lang w:val="en-US"/>
+        </w:rPr>
+      </w:pPr>
+      <w:r>
+        <w:rPr>
+          <w:highlight w:val="yellow"/>
+          <w:lang w:val="en-US"/>
+        </w:rPr>
+        <w:t>Hearing appeals from national courts</w:t>
+      </w:r>
+    </w:p>
+    <w:p>
+      <w:pPr>
+        <w:spacing w:after="0"/>
+        <w:jc w:val="both"/>
+        <w:rPr>
+          <w:lang w:val="en-US"/>
+        </w:rPr>
+      </w:pPr>
+    </w:p>
+    <w:p>
+      <w:pPr>
+        <w:spacing w:after="0"/>
+        <w:jc w:val="both"/>
+        <w:rPr>
+          <w:lang w:val="en-US"/>
+        </w:rPr>
+      </w:pPr>
+      <w:r>
+        <w:rPr>
+          <w:lang w:val="en-US"/>
+        </w:rPr>
+        <w:t>Which statement best describes what the General Data Protection Regulation (GDPR) is?</w:t>
+      </w:r>
+    </w:p>
+    <w:p>
+      <w:pPr>
+        <w:pStyle w:val="Paragrafoelenco"/>
+        <w:numPr>
+          <w:ilvl w:val="0"/>
+          <w:numId w:val="36"/>
+        </w:numPr>
+        <w:spacing w:after="0"/>
+        <w:jc w:val="both"/>
+        <w:rPr>
+          <w:lang w:val="en-US"/>
+        </w:rPr>
+      </w:pPr>
+      <w:r>
+        <w:rPr>
+          <w:lang w:val="en-US"/>
+        </w:rPr>
+        <w:t>An update on the Directive 95/46, restricting personal data collection to companies certified under GDPR regulations</w:t>
+      </w:r>
+    </w:p>
+    <w:p>
+      <w:pPr>
+        <w:pStyle w:val="Paragrafoelenco"/>
+        <w:numPr>
+          <w:ilvl w:val="0"/>
+          <w:numId w:val="36"/>
+        </w:numPr>
+        <w:spacing w:after="0"/>
+        <w:jc w:val="both"/>
+        <w:rPr>
+          <w:lang w:val="en-US"/>
+        </w:rPr>
+      </w:pPr>
+      <w:r>
+        <w:rPr>
+          <w:lang w:val="en-US"/>
+        </w:rPr>
+        <w:t>A legal framework aimed at companies operating online in the EU, defining how and when data can be collected</w:t>
+      </w:r>
+    </w:p>
+    <w:p>
+      <w:pPr>
+        <w:pStyle w:val="Paragrafoelenco"/>
+        <w:numPr>
+          <w:ilvl w:val="0"/>
+          <w:numId w:val="36"/>
+        </w:numPr>
+        <w:spacing w:after="0"/>
+        <w:jc w:val="both"/>
+        <w:rPr>
+          <w:lang w:val="en-US"/>
+        </w:rPr>
+      </w:pPr>
+      <w:r>
+        <w:rPr>
+          <w:highlight w:val="yellow"/>
+          <w:lang w:val="en-US"/>
+        </w:rPr>
+        <w:t>A legal framework regulating the collection, storage, and use of personal data, applicable to all organizations interacting with EU citizens</w:t>
+      </w:r>
+    </w:p>
+    <w:p>
+      <w:pPr>
+        <w:spacing w:after="0"/>
+        <w:jc w:val="both"/>
+        <w:rPr>
+          <w:lang w:val="en-US"/>
+        </w:rPr>
+      </w:pPr>
+    </w:p>
+    <w:p>
+      <w:pPr>
+        <w:spacing w:after="0"/>
+        <w:jc w:val="both"/>
+        <w:rPr>
+          <w:lang w:val="en-US"/>
+        </w:rPr>
+      </w:pPr>
+      <w:r>
+        <w:rPr>
+          <w:lang w:val="en-US"/>
+        </w:rPr>
+        <w:t>What are the types of personal data defined under GDPR?</w:t>
+      </w:r>
+    </w:p>
+    <w:p>
+      <w:pPr>
+        <w:pStyle w:val="Paragrafoelenco"/>
+        <w:numPr>
+          <w:ilvl w:val="0"/>
+          <w:numId w:val="37"/>
+        </w:numPr>
+        <w:spacing w:after="0"/>
+        <w:jc w:val="both"/>
+        <w:rPr>
+          <w:lang w:val="en-US"/>
+        </w:rPr>
+      </w:pPr>
+      <w:r>
+        <w:rPr>
+          <w:lang w:val="en-US"/>
+        </w:rPr>
+        <w:t>Any identifiable information</w:t>
+      </w:r>
+    </w:p>
+    <w:p>
+      <w:pPr>
+        <w:pStyle w:val="Paragrafoelenco"/>
+        <w:numPr>
+          <w:ilvl w:val="0"/>
+          <w:numId w:val="37"/>
+        </w:numPr>
+        <w:spacing w:after="0"/>
+        <w:jc w:val="both"/>
+        <w:rPr>
+          <w:lang w:val="en-US"/>
+        </w:rPr>
+      </w:pPr>
+      <w:r>
+        <w:rPr>
+          <w:lang w:val="en-US"/>
+        </w:rPr>
+        <w:t>Name, identification number, location data, online identifiers, or data revealing physical, genetic, mental, economic, cultural, or social identity</w:t>
+      </w:r>
+    </w:p>
+    <w:p>
+      <w:pPr>
+        <w:pStyle w:val="Paragrafoelenco"/>
+        <w:numPr>
+          <w:ilvl w:val="0"/>
+          <w:numId w:val="37"/>
+        </w:numPr>
+        <w:spacing w:after="0"/>
+        <w:jc w:val="both"/>
+        <w:rPr>
+          <w:lang w:val="en-US"/>
+        </w:rPr>
+      </w:pPr>
+      <w:r>
+        <w:rPr>
+          <w:highlight w:val="yellow"/>
+          <w:lang w:val="en-US"/>
+        </w:rPr>
+        <w:t>Personally identifiable information and special categories of personal data</w:t>
+      </w:r>
+    </w:p>
+    <w:p>
+      <w:pPr>
+        <w:spacing w:after="0"/>
+        <w:jc w:val="both"/>
+        <w:rPr>
+          <w:lang w:val="en-US"/>
+        </w:rPr>
+      </w:pPr>
+    </w:p>
+    <w:p>
+      <w:pPr>
+        <w:spacing w:after="0"/>
+        <w:jc w:val="both"/>
+        <w:rPr>
+          <w:lang w:val="en-US"/>
+        </w:rPr>
+      </w:pPr>
+      <w:r>
+        <w:rPr>
+          <w:lang w:val="en-US"/>
+        </w:rPr>
+        <w:t>Which of the following is not an example of a special category of personal data?</w:t>
+      </w:r>
+    </w:p>
+    <w:p>
+      <w:pPr>
+        <w:pStyle w:val="Paragrafoelenco"/>
+        <w:numPr>
+          <w:ilvl w:val="0"/>
+          <w:numId w:val="38"/>
+        </w:numPr>
+        <w:spacing w:after="0"/>
+        <w:jc w:val="both"/>
+        <w:rPr>
+          <w:lang w:val="en-US"/>
+        </w:rPr>
+      </w:pPr>
+      <w:r>
+        <w:rPr>
+          <w:lang w:val="en-US"/>
+        </w:rPr>
+        <w:t>Ethnicity</w:t>
+      </w:r>
+    </w:p>
+    <w:p>
+      <w:pPr>
+        <w:pStyle w:val="Paragrafoelenco"/>
+        <w:numPr>
+          <w:ilvl w:val="0"/>
+          <w:numId w:val="38"/>
+        </w:numPr>
+        <w:spacing w:after="0"/>
+        <w:jc w:val="both"/>
+        <w:rPr>
+          <w:lang w:val="en-US"/>
+        </w:rPr>
+      </w:pPr>
+      <w:r>
+        <w:rPr>
+          <w:lang w:val="en-US"/>
+        </w:rPr>
+        <w:t>Religious beliefs</w:t>
+      </w:r>
+    </w:p>
+    <w:p>
+      <w:pPr>
+        <w:pStyle w:val="Paragrafoelenco"/>
+        <w:numPr>
+          <w:ilvl w:val="0"/>
+          <w:numId w:val="38"/>
+        </w:numPr>
+        <w:spacing w:after="0"/>
+        <w:jc w:val="both"/>
+        <w:rPr>
+          <w:lang w:val="en-US"/>
+        </w:rPr>
+      </w:pPr>
+      <w:r>
+        <w:rPr>
+          <w:highlight w:val="yellow"/>
+          <w:lang w:val="en-US"/>
+        </w:rPr>
+        <w:t>Date of Birth</w:t>
+      </w:r>
+    </w:p>
+    <w:p>
+      <w:pPr>
+        <w:spacing w:after="0"/>
+        <w:jc w:val="both"/>
+        <w:rPr>
+          <w:lang w:val="en-US"/>
+        </w:rPr>
+      </w:pPr>
+    </w:p>
+    <w:p>
+      <w:pPr>
+        <w:spacing w:after="0"/>
+        <w:jc w:val="both"/>
+        <w:rPr>
+          <w:lang w:val="en-US"/>
+        </w:rPr>
+      </w:pPr>
+      <w:r>
+        <w:rPr>
+          <w:lang w:val="en-US"/>
+        </w:rPr>
+        <w:t>Considering the decision of the CJEU in the Google Spain case, which statement is correct?</w:t>
+      </w:r>
+    </w:p>
+    <w:p>
+      <w:pPr>
+        <w:pStyle w:val="Paragrafoelenco"/>
+        <w:numPr>
+          <w:ilvl w:val="0"/>
+          <w:numId w:val="39"/>
+        </w:numPr>
+        <w:spacing w:after="0"/>
+        <w:jc w:val="both"/>
+        <w:rPr>
+          <w:lang w:val="en-US"/>
+        </w:rPr>
+      </w:pPr>
+      <w:r>
+        <w:rPr>
+          <w:lang w:val="en-US"/>
+        </w:rPr>
+        <w:t>When insufficient legal references exist, the CJEU has unlimited power to create new rights addressing online personal data protection issues</w:t>
+      </w:r>
+    </w:p>
+    <w:p>
+      <w:pPr>
+        <w:pStyle w:val="Paragrafoelenco"/>
+        <w:numPr>
+          <w:ilvl w:val="0"/>
+          <w:numId w:val="39"/>
+        </w:numPr>
+        <w:spacing w:after="0"/>
+        <w:jc w:val="both"/>
+        <w:rPr>
+          <w:lang w:val="en-US"/>
+        </w:rPr>
+      </w:pPr>
+      <w:r>
+        <w:rPr>
+          <w:lang w:val="en-US"/>
+        </w:rPr>
+        <w:t>Overemphasis on data protection law categories can harm other fundamental rights in the digital age</w:t>
+      </w:r>
+    </w:p>
+    <w:p>
+      <w:pPr>
+        <w:pStyle w:val="Paragrafoelenco"/>
+        <w:numPr>
+          <w:ilvl w:val="0"/>
+          <w:numId w:val="39"/>
+        </w:numPr>
+        <w:spacing w:after="0"/>
+        <w:jc w:val="both"/>
+        <w:rPr>
+          <w:lang w:val="en-US"/>
+        </w:rPr>
+      </w:pPr>
+      <w:r>
+        <w:rPr>
+          <w:highlight w:val="yellow"/>
+          <w:lang w:val="en-US"/>
+        </w:rPr>
+        <w:t>EU legal frameworks treat personal data protection law as the primary reference for data regulation, allowing flexible and creative application</w:t>
+      </w:r>
     </w:p>
     <w:sectPr>
       <w:pgSz w:w="11906" w:h="16838"/>
@@ -1985,6 +2656,268 @@
     </w:lvl>
   </w:abstractNum>
   <w:abstractNum w:abstractNumId="1" w15:restartNumberingAfterBreak="0">
+    <w:nsid w:val="038541F2"/>
+    <w:multiLevelType w:val="hybridMultilevel"/>
+    <w:tmpl w:val="4EBE5228"/>
+    <w:lvl w:ilvl="0" w:tplc="04100001">
+      <w:start w:val="1"/>
+      <w:numFmt w:val="bullet"/>
+      <w:lvlText w:val=""/>
+      <w:lvlJc w:val="left"/>
+      <w:pPr>
+        <w:ind w:left="1080" w:hanging="360"/>
+      </w:pPr>
+      <w:rPr>
+        <w:rFonts w:ascii="Symbol" w:hAnsi="Symbol" w:hint="default"/>
+      </w:rPr>
+    </w:lvl>
+    <w:lvl w:ilvl="1" w:tplc="04100003" w:tentative="1">
+      <w:start w:val="1"/>
+      <w:numFmt w:val="bullet"/>
+      <w:lvlText w:val="o"/>
+      <w:lvlJc w:val="left"/>
+      <w:pPr>
+        <w:ind w:left="1800" w:hanging="360"/>
+      </w:pPr>
+      <w:rPr>
+        <w:rFonts w:ascii="Courier New" w:hAnsi="Courier New" w:cs="Courier New" w:hint="default"/>
+      </w:rPr>
+    </w:lvl>
+    <w:lvl w:ilvl="2" w:tplc="04100005" w:tentative="1">
+      <w:start w:val="1"/>
+      <w:numFmt w:val="bullet"/>
+      <w:lvlText w:val=""/>
+      <w:lvlJc w:val="left"/>
+      <w:pPr>
+        <w:ind w:left="2520" w:hanging="360"/>
+      </w:pPr>
+      <w:rPr>
+        <w:rFonts w:ascii="Wingdings" w:hAnsi="Wingdings" w:hint="default"/>
+      </w:rPr>
+    </w:lvl>
+    <w:lvl w:ilvl="3" w:tplc="04100001" w:tentative="1">
+      <w:start w:val="1"/>
+      <w:numFmt w:val="bullet"/>
+      <w:lvlText w:val=""/>
+      <w:lvlJc w:val="left"/>
+      <w:pPr>
+        <w:ind w:left="3240" w:hanging="360"/>
+      </w:pPr>
+      <w:rPr>
+        <w:rFonts w:ascii="Symbol" w:hAnsi="Symbol" w:hint="default"/>
+      </w:rPr>
+    </w:lvl>
+    <w:lvl w:ilvl="4" w:tplc="04100003" w:tentative="1">
+      <w:start w:val="1"/>
+      <w:numFmt w:val="bullet"/>
+      <w:lvlText w:val="o"/>
+      <w:lvlJc w:val="left"/>
+      <w:pPr>
+        <w:ind w:left="3960" w:hanging="360"/>
+      </w:pPr>
+      <w:rPr>
+        <w:rFonts w:ascii="Courier New" w:hAnsi="Courier New" w:cs="Courier New" w:hint="default"/>
+      </w:rPr>
+    </w:lvl>
+    <w:lvl w:ilvl="5" w:tplc="04100005" w:tentative="1">
+      <w:start w:val="1"/>
+      <w:numFmt w:val="bullet"/>
+      <w:lvlText w:val=""/>
+      <w:lvlJc w:val="left"/>
+      <w:pPr>
+        <w:ind w:left="4680" w:hanging="360"/>
+      </w:pPr>
+      <w:rPr>
+        <w:rFonts w:ascii="Wingdings" w:hAnsi="Wingdings" w:hint="default"/>
+      </w:rPr>
+    </w:lvl>
+    <w:lvl w:ilvl="6" w:tplc="04100001" w:tentative="1">
+      <w:start w:val="1"/>
+      <w:numFmt w:val="bullet"/>
+      <w:lvlText w:val=""/>
+      <w:lvlJc w:val="left"/>
+      <w:pPr>
+        <w:ind w:left="5400" w:hanging="360"/>
+      </w:pPr>
+      <w:rPr>
+        <w:rFonts w:ascii="Symbol" w:hAnsi="Symbol" w:hint="default"/>
+      </w:rPr>
+    </w:lvl>
+    <w:lvl w:ilvl="7" w:tplc="04100003" w:tentative="1">
+      <w:start w:val="1"/>
+      <w:numFmt w:val="bullet"/>
+      <w:lvlText w:val="o"/>
+      <w:lvlJc w:val="left"/>
+      <w:pPr>
+        <w:ind w:left="6120" w:hanging="360"/>
+      </w:pPr>
+      <w:rPr>
+        <w:rFonts w:ascii="Courier New" w:hAnsi="Courier New" w:cs="Courier New" w:hint="default"/>
+      </w:rPr>
+    </w:lvl>
+    <w:lvl w:ilvl="8" w:tplc="04100005" w:tentative="1">
+      <w:start w:val="1"/>
+      <w:numFmt w:val="bullet"/>
+      <w:lvlText w:val=""/>
+      <w:lvlJc w:val="left"/>
+      <w:pPr>
+        <w:ind w:left="6840" w:hanging="360"/>
+      </w:pPr>
+      <w:rPr>
+        <w:rFonts w:ascii="Wingdings" w:hAnsi="Wingdings" w:hint="default"/>
+      </w:rPr>
+    </w:lvl>
+  </w:abstractNum>
+  <w:abstractNum w:abstractNumId="2" w15:restartNumberingAfterBreak="0">
+    <w:nsid w:val="05AF4CAA"/>
+    <w:multiLevelType w:val="multilevel"/>
+    <w:tmpl w:val="BA78FE84"/>
+    <w:lvl w:ilvl="0">
+      <w:start w:val="1"/>
+      <w:numFmt w:val="bullet"/>
+      <w:lvlText w:val=""/>
+      <w:lvlJc w:val="left"/>
+      <w:pPr>
+        <w:tabs>
+          <w:tab w:val="num" w:pos="720"/>
+        </w:tabs>
+        <w:ind w:left="720" w:hanging="360"/>
+      </w:pPr>
+      <w:rPr>
+        <w:rFonts w:ascii="Symbol" w:hAnsi="Symbol" w:hint="default"/>
+        <w:sz w:val="20"/>
+      </w:rPr>
+    </w:lvl>
+    <w:lvl w:ilvl="1" w:tentative="1">
+      <w:start w:val="1"/>
+      <w:numFmt w:val="bullet"/>
+      <w:lvlText w:val="o"/>
+      <w:lvlJc w:val="left"/>
+      <w:pPr>
+        <w:tabs>
+          <w:tab w:val="num" w:pos="1440"/>
+        </w:tabs>
+        <w:ind w:left="1440" w:hanging="360"/>
+      </w:pPr>
+      <w:rPr>
+        <w:rFonts w:ascii="Courier New" w:hAnsi="Courier New" w:hint="default"/>
+        <w:sz w:val="20"/>
+      </w:rPr>
+    </w:lvl>
+    <w:lvl w:ilvl="2" w:tentative="1">
+      <w:start w:val="1"/>
+      <w:numFmt w:val="bullet"/>
+      <w:lvlText w:val=""/>
+      <w:lvlJc w:val="left"/>
+      <w:pPr>
+        <w:tabs>
+          <w:tab w:val="num" w:pos="2160"/>
+        </w:tabs>
+        <w:ind w:left="2160" w:hanging="360"/>
+      </w:pPr>
+      <w:rPr>
+        <w:rFonts w:ascii="Wingdings" w:hAnsi="Wingdings" w:hint="default"/>
+        <w:sz w:val="20"/>
+      </w:rPr>
+    </w:lvl>
+    <w:lvl w:ilvl="3" w:tentative="1">
+      <w:start w:val="1"/>
+      <w:numFmt w:val="bullet"/>
+      <w:lvlText w:val=""/>
+      <w:lvlJc w:val="left"/>
+      <w:pPr>
+        <w:tabs>
+          <w:tab w:val="num" w:pos="2880"/>
+        </w:tabs>
+        <w:ind w:left="2880" w:hanging="360"/>
+      </w:pPr>
+      <w:rPr>
+        <w:rFonts w:ascii="Wingdings" w:hAnsi="Wingdings" w:hint="default"/>
+        <w:sz w:val="20"/>
+      </w:rPr>
+    </w:lvl>
+    <w:lvl w:ilvl="4" w:tentative="1">
+      <w:start w:val="1"/>
+      <w:numFmt w:val="bullet"/>
+      <w:lvlText w:val=""/>
+      <w:lvlJc w:val="left"/>
+      <w:pPr>
+        <w:tabs>
+          <w:tab w:val="num" w:pos="3600"/>
+        </w:tabs>
+        <w:ind w:left="3600" w:hanging="360"/>
+      </w:pPr>
+      <w:rPr>
+        <w:rFonts w:ascii="Wingdings" w:hAnsi="Wingdings" w:hint="default"/>
+        <w:sz w:val="20"/>
+      </w:rPr>
+    </w:lvl>
+    <w:lvl w:ilvl="5" w:tentative="1">
+      <w:start w:val="1"/>
+      <w:numFmt w:val="bullet"/>
+      <w:lvlText w:val=""/>
+      <w:lvlJc w:val="left"/>
+      <w:pPr>
+        <w:tabs>
+          <w:tab w:val="num" w:pos="4320"/>
+        </w:tabs>
+        <w:ind w:left="4320" w:hanging="360"/>
+      </w:pPr>
+      <w:rPr>
+        <w:rFonts w:ascii="Wingdings" w:hAnsi="Wingdings" w:hint="default"/>
+        <w:sz w:val="20"/>
+      </w:rPr>
+    </w:lvl>
+    <w:lvl w:ilvl="6" w:tentative="1">
+      <w:start w:val="1"/>
+      <w:numFmt w:val="bullet"/>
+      <w:lvlText w:val=""/>
+      <w:lvlJc w:val="left"/>
+      <w:pPr>
+        <w:tabs>
+          <w:tab w:val="num" w:pos="5040"/>
+        </w:tabs>
+        <w:ind w:left="5040" w:hanging="360"/>
+      </w:pPr>
+      <w:rPr>
+        <w:rFonts w:ascii="Wingdings" w:hAnsi="Wingdings" w:hint="default"/>
+        <w:sz w:val="20"/>
+      </w:rPr>
+    </w:lvl>
+    <w:lvl w:ilvl="7" w:tentative="1">
+      <w:start w:val="1"/>
+      <w:numFmt w:val="bullet"/>
+      <w:lvlText w:val=""/>
+      <w:lvlJc w:val="left"/>
+      <w:pPr>
+        <w:tabs>
+          <w:tab w:val="num" w:pos="5760"/>
+        </w:tabs>
+        <w:ind w:left="5760" w:hanging="360"/>
+      </w:pPr>
+      <w:rPr>
+        <w:rFonts w:ascii="Wingdings" w:hAnsi="Wingdings" w:hint="default"/>
+        <w:sz w:val="20"/>
+      </w:rPr>
+    </w:lvl>
+    <w:lvl w:ilvl="8" w:tentative="1">
+      <w:start w:val="1"/>
+      <w:numFmt w:val="bullet"/>
+      <w:lvlText w:val=""/>
+      <w:lvlJc w:val="left"/>
+      <w:pPr>
+        <w:tabs>
+          <w:tab w:val="num" w:pos="6480"/>
+        </w:tabs>
+        <w:ind w:left="6480" w:hanging="360"/>
+      </w:pPr>
+      <w:rPr>
+        <w:rFonts w:ascii="Wingdings" w:hAnsi="Wingdings" w:hint="default"/>
+        <w:sz w:val="20"/>
+      </w:rPr>
+    </w:lvl>
+  </w:abstractNum>
+  <w:abstractNum w:abstractNumId="3" w15:restartNumberingAfterBreak="0">
     <w:nsid w:val="07591E38"/>
     <w:multiLevelType w:val="hybridMultilevel"/>
     <w:tmpl w:val="FDB83032"/>
@@ -2097,7 +3030,120 @@
       </w:rPr>
     </w:lvl>
   </w:abstractNum>
-  <w:abstractNum w:abstractNumId="2" w15:restartNumberingAfterBreak="0">
+  <w:abstractNum w:abstractNumId="4" w15:restartNumberingAfterBreak="0">
+    <w:nsid w:val="07C96CE3"/>
+    <w:multiLevelType w:val="hybridMultilevel"/>
+    <w:tmpl w:val="F992DC5C"/>
+    <w:lvl w:ilvl="0" w:tplc="04100001">
+      <w:start w:val="1"/>
+      <w:numFmt w:val="bullet"/>
+      <w:lvlText w:val=""/>
+      <w:lvlJc w:val="left"/>
+      <w:pPr>
+        <w:ind w:left="720" w:hanging="360"/>
+      </w:pPr>
+      <w:rPr>
+        <w:rFonts w:ascii="Symbol" w:hAnsi="Symbol" w:hint="default"/>
+      </w:rPr>
+    </w:lvl>
+    <w:lvl w:ilvl="1" w:tplc="04100003" w:tentative="1">
+      <w:start w:val="1"/>
+      <w:numFmt w:val="bullet"/>
+      <w:lvlText w:val="o"/>
+      <w:lvlJc w:val="left"/>
+      <w:pPr>
+        <w:ind w:left="1440" w:hanging="360"/>
+      </w:pPr>
+      <w:rPr>
+        <w:rFonts w:ascii="Courier New" w:hAnsi="Courier New" w:cs="Courier New" w:hint="default"/>
+      </w:rPr>
+    </w:lvl>
+    <w:lvl w:ilvl="2" w:tplc="04100005" w:tentative="1">
+      <w:start w:val="1"/>
+      <w:numFmt w:val="bullet"/>
+      <w:lvlText w:val=""/>
+      <w:lvlJc w:val="left"/>
+      <w:pPr>
+        <w:ind w:left="2160" w:hanging="360"/>
+      </w:pPr>
+      <w:rPr>
+        <w:rFonts w:ascii="Wingdings" w:hAnsi="Wingdings" w:hint="default"/>
+      </w:rPr>
+    </w:lvl>
+    <w:lvl w:ilvl="3" w:tplc="04100001" w:tentative="1">
+      <w:start w:val="1"/>
+      <w:numFmt w:val="bullet"/>
+      <w:lvlText w:val=""/>
+      <w:lvlJc w:val="left"/>
+      <w:pPr>
+        <w:ind w:left="2880" w:hanging="360"/>
+      </w:pPr>
+      <w:rPr>
+        <w:rFonts w:ascii="Symbol" w:hAnsi="Symbol" w:hint="default"/>
+      </w:rPr>
+    </w:lvl>
+    <w:lvl w:ilvl="4" w:tplc="04100003" w:tentative="1">
+      <w:start w:val="1"/>
+      <w:numFmt w:val="bullet"/>
+      <w:lvlText w:val="o"/>
+      <w:lvlJc w:val="left"/>
+      <w:pPr>
+        <w:ind w:left="3600" w:hanging="360"/>
+      </w:pPr>
+      <w:rPr>
+        <w:rFonts w:ascii="Courier New" w:hAnsi="Courier New" w:cs="Courier New" w:hint="default"/>
+      </w:rPr>
+    </w:lvl>
+    <w:lvl w:ilvl="5" w:tplc="04100005" w:tentative="1">
+      <w:start w:val="1"/>
+      <w:numFmt w:val="bullet"/>
+      <w:lvlText w:val=""/>
+      <w:lvlJc w:val="left"/>
+      <w:pPr>
+        <w:ind w:left="4320" w:hanging="360"/>
+      </w:pPr>
+      <w:rPr>
+        <w:rFonts w:ascii="Wingdings" w:hAnsi="Wingdings" w:hint="default"/>
+      </w:rPr>
+    </w:lvl>
+    <w:lvl w:ilvl="6" w:tplc="04100001" w:tentative="1">
+      <w:start w:val="1"/>
+      <w:numFmt w:val="bullet"/>
+      <w:lvlText w:val=""/>
+      <w:lvlJc w:val="left"/>
+      <w:pPr>
+        <w:ind w:left="5040" w:hanging="360"/>
+      </w:pPr>
+      <w:rPr>
+        <w:rFonts w:ascii="Symbol" w:hAnsi="Symbol" w:hint="default"/>
+      </w:rPr>
+    </w:lvl>
+    <w:lvl w:ilvl="7" w:tplc="04100003" w:tentative="1">
+      <w:start w:val="1"/>
+      <w:numFmt w:val="bullet"/>
+      <w:lvlText w:val="o"/>
+      <w:lvlJc w:val="left"/>
+      <w:pPr>
+        <w:ind w:left="5760" w:hanging="360"/>
+      </w:pPr>
+      <w:rPr>
+        <w:rFonts w:ascii="Courier New" w:hAnsi="Courier New" w:cs="Courier New" w:hint="default"/>
+      </w:rPr>
+    </w:lvl>
+    <w:lvl w:ilvl="8" w:tplc="04100005" w:tentative="1">
+      <w:start w:val="1"/>
+      <w:numFmt w:val="bullet"/>
+      <w:lvlText w:val=""/>
+      <w:lvlJc w:val="left"/>
+      <w:pPr>
+        <w:ind w:left="6480" w:hanging="360"/>
+      </w:pPr>
+      <w:rPr>
+        <w:rFonts w:ascii="Wingdings" w:hAnsi="Wingdings" w:hint="default"/>
+      </w:rPr>
+    </w:lvl>
+  </w:abstractNum>
+  <w:abstractNum w:abstractNumId="5" w15:restartNumberingAfterBreak="0">
     <w:nsid w:val="0CFC64D1"/>
     <w:multiLevelType w:val="hybridMultilevel"/>
     <w:tmpl w:val="FFF4BDD2"/>
@@ -2210,7 +3256,7 @@
       </w:rPr>
     </w:lvl>
   </w:abstractNum>
-  <w:abstractNum w:abstractNumId="3" w15:restartNumberingAfterBreak="0">
+  <w:abstractNum w:abstractNumId="6" w15:restartNumberingAfterBreak="0">
     <w:nsid w:val="0DCF703A"/>
     <w:multiLevelType w:val="hybridMultilevel"/>
     <w:tmpl w:val="46825C86"/>
@@ -2323,7 +3369,7 @@
       </w:rPr>
     </w:lvl>
   </w:abstractNum>
-  <w:abstractNum w:abstractNumId="4" w15:restartNumberingAfterBreak="0">
+  <w:abstractNum w:abstractNumId="7" w15:restartNumberingAfterBreak="0">
     <w:nsid w:val="11B20A93"/>
     <w:multiLevelType w:val="hybridMultilevel"/>
     <w:tmpl w:val="AA5649E4"/>
@@ -2436,7 +3482,7 @@
       </w:rPr>
     </w:lvl>
   </w:abstractNum>
-  <w:abstractNum w:abstractNumId="5" w15:restartNumberingAfterBreak="0">
+  <w:abstractNum w:abstractNumId="8" w15:restartNumberingAfterBreak="0">
     <w:nsid w:val="13AE29B0"/>
     <w:multiLevelType w:val="hybridMultilevel"/>
     <w:tmpl w:val="EFECCAEC"/>
@@ -2549,7 +3595,7 @@
       </w:rPr>
     </w:lvl>
   </w:abstractNum>
-  <w:abstractNum w:abstractNumId="6" w15:restartNumberingAfterBreak="0">
+  <w:abstractNum w:abstractNumId="9" w15:restartNumberingAfterBreak="0">
     <w:nsid w:val="15494A94"/>
     <w:multiLevelType w:val="hybridMultilevel"/>
     <w:tmpl w:val="A1E2EB74"/>
@@ -2662,7 +3708,7 @@
       </w:rPr>
     </w:lvl>
   </w:abstractNum>
-  <w:abstractNum w:abstractNumId="7" w15:restartNumberingAfterBreak="0">
+  <w:abstractNum w:abstractNumId="10" w15:restartNumberingAfterBreak="0">
     <w:nsid w:val="15A33F7D"/>
     <w:multiLevelType w:val="hybridMultilevel"/>
     <w:tmpl w:val="B3C64FF2"/>
@@ -2775,7 +3821,7 @@
       </w:rPr>
     </w:lvl>
   </w:abstractNum>
-  <w:abstractNum w:abstractNumId="8" w15:restartNumberingAfterBreak="0">
+  <w:abstractNum w:abstractNumId="11" w15:restartNumberingAfterBreak="0">
     <w:nsid w:val="170D7D3B"/>
     <w:multiLevelType w:val="hybridMultilevel"/>
     <w:tmpl w:val="14381644"/>
@@ -2888,7 +3934,7 @@
       </w:rPr>
     </w:lvl>
   </w:abstractNum>
-  <w:abstractNum w:abstractNumId="9" w15:restartNumberingAfterBreak="0">
+  <w:abstractNum w:abstractNumId="12" w15:restartNumberingAfterBreak="0">
     <w:nsid w:val="1DD66307"/>
     <w:multiLevelType w:val="hybridMultilevel"/>
     <w:tmpl w:val="B066BB82"/>
@@ -3001,7 +4047,7 @@
       </w:rPr>
     </w:lvl>
   </w:abstractNum>
-  <w:abstractNum w:abstractNumId="10" w15:restartNumberingAfterBreak="0">
+  <w:abstractNum w:abstractNumId="13" w15:restartNumberingAfterBreak="0">
     <w:nsid w:val="21F72FBC"/>
     <w:multiLevelType w:val="hybridMultilevel"/>
     <w:tmpl w:val="D57A2B78"/>
@@ -3114,7 +4160,7 @@
       </w:rPr>
     </w:lvl>
   </w:abstractNum>
-  <w:abstractNum w:abstractNumId="11" w15:restartNumberingAfterBreak="0">
+  <w:abstractNum w:abstractNumId="14" w15:restartNumberingAfterBreak="0">
     <w:nsid w:val="248D696B"/>
     <w:multiLevelType w:val="hybridMultilevel"/>
     <w:tmpl w:val="03644F50"/>
@@ -3227,7 +4273,7 @@
       </w:rPr>
     </w:lvl>
   </w:abstractNum>
-  <w:abstractNum w:abstractNumId="12" w15:restartNumberingAfterBreak="0">
+  <w:abstractNum w:abstractNumId="15" w15:restartNumberingAfterBreak="0">
     <w:nsid w:val="290D174F"/>
     <w:multiLevelType w:val="hybridMultilevel"/>
     <w:tmpl w:val="F1BC6D7E"/>
@@ -3340,7 +4386,7 @@
       </w:rPr>
     </w:lvl>
   </w:abstractNum>
-  <w:abstractNum w:abstractNumId="13" w15:restartNumberingAfterBreak="0">
+  <w:abstractNum w:abstractNumId="16" w15:restartNumberingAfterBreak="0">
     <w:nsid w:val="2DAB22B8"/>
     <w:multiLevelType w:val="hybridMultilevel"/>
     <w:tmpl w:val="5D3C4AB2"/>
@@ -3453,7 +4499,7 @@
       </w:rPr>
     </w:lvl>
   </w:abstractNum>
-  <w:abstractNum w:abstractNumId="14" w15:restartNumberingAfterBreak="0">
+  <w:abstractNum w:abstractNumId="17" w15:restartNumberingAfterBreak="0">
     <w:nsid w:val="2ED96F76"/>
     <w:multiLevelType w:val="hybridMultilevel"/>
     <w:tmpl w:val="BF583F60"/>
@@ -3566,7 +4612,7 @@
       </w:rPr>
     </w:lvl>
   </w:abstractNum>
-  <w:abstractNum w:abstractNumId="15" w15:restartNumberingAfterBreak="0">
+  <w:abstractNum w:abstractNumId="18" w15:restartNumberingAfterBreak="0">
     <w:nsid w:val="30AE502F"/>
     <w:multiLevelType w:val="hybridMultilevel"/>
     <w:tmpl w:val="6770B482"/>
@@ -3655,7 +4701,233 @@
       </w:pPr>
     </w:lvl>
   </w:abstractNum>
-  <w:abstractNum w:abstractNumId="16" w15:restartNumberingAfterBreak="0">
+  <w:abstractNum w:abstractNumId="19" w15:restartNumberingAfterBreak="0">
+    <w:nsid w:val="32D41EA5"/>
+    <w:multiLevelType w:val="hybridMultilevel"/>
+    <w:tmpl w:val="B4465DFA"/>
+    <w:lvl w:ilvl="0" w:tplc="04100001">
+      <w:start w:val="1"/>
+      <w:numFmt w:val="bullet"/>
+      <w:lvlText w:val=""/>
+      <w:lvlJc w:val="left"/>
+      <w:pPr>
+        <w:ind w:left="720" w:hanging="360"/>
+      </w:pPr>
+      <w:rPr>
+        <w:rFonts w:ascii="Symbol" w:hAnsi="Symbol" w:hint="default"/>
+      </w:rPr>
+    </w:lvl>
+    <w:lvl w:ilvl="1" w:tplc="04100003" w:tentative="1">
+      <w:start w:val="1"/>
+      <w:numFmt w:val="bullet"/>
+      <w:lvlText w:val="o"/>
+      <w:lvlJc w:val="left"/>
+      <w:pPr>
+        <w:ind w:left="1440" w:hanging="360"/>
+      </w:pPr>
+      <w:rPr>
+        <w:rFonts w:ascii="Courier New" w:hAnsi="Courier New" w:cs="Courier New" w:hint="default"/>
+      </w:rPr>
+    </w:lvl>
+    <w:lvl w:ilvl="2" w:tplc="04100005" w:tentative="1">
+      <w:start w:val="1"/>
+      <w:numFmt w:val="bullet"/>
+      <w:lvlText w:val=""/>
+      <w:lvlJc w:val="left"/>
+      <w:pPr>
+        <w:ind w:left="2160" w:hanging="360"/>
+      </w:pPr>
+      <w:rPr>
+        <w:rFonts w:ascii="Wingdings" w:hAnsi="Wingdings" w:hint="default"/>
+      </w:rPr>
+    </w:lvl>
+    <w:lvl w:ilvl="3" w:tplc="04100001" w:tentative="1">
+      <w:start w:val="1"/>
+      <w:numFmt w:val="bullet"/>
+      <w:lvlText w:val=""/>
+      <w:lvlJc w:val="left"/>
+      <w:pPr>
+        <w:ind w:left="2880" w:hanging="360"/>
+      </w:pPr>
+      <w:rPr>
+        <w:rFonts w:ascii="Symbol" w:hAnsi="Symbol" w:hint="default"/>
+      </w:rPr>
+    </w:lvl>
+    <w:lvl w:ilvl="4" w:tplc="04100003" w:tentative="1">
+      <w:start w:val="1"/>
+      <w:numFmt w:val="bullet"/>
+      <w:lvlText w:val="o"/>
+      <w:lvlJc w:val="left"/>
+      <w:pPr>
+        <w:ind w:left="3600" w:hanging="360"/>
+      </w:pPr>
+      <w:rPr>
+        <w:rFonts w:ascii="Courier New" w:hAnsi="Courier New" w:cs="Courier New" w:hint="default"/>
+      </w:rPr>
+    </w:lvl>
+    <w:lvl w:ilvl="5" w:tplc="04100005" w:tentative="1">
+      <w:start w:val="1"/>
+      <w:numFmt w:val="bullet"/>
+      <w:lvlText w:val=""/>
+      <w:lvlJc w:val="left"/>
+      <w:pPr>
+        <w:ind w:left="4320" w:hanging="360"/>
+      </w:pPr>
+      <w:rPr>
+        <w:rFonts w:ascii="Wingdings" w:hAnsi="Wingdings" w:hint="default"/>
+      </w:rPr>
+    </w:lvl>
+    <w:lvl w:ilvl="6" w:tplc="04100001" w:tentative="1">
+      <w:start w:val="1"/>
+      <w:numFmt w:val="bullet"/>
+      <w:lvlText w:val=""/>
+      <w:lvlJc w:val="left"/>
+      <w:pPr>
+        <w:ind w:left="5040" w:hanging="360"/>
+      </w:pPr>
+      <w:rPr>
+        <w:rFonts w:ascii="Symbol" w:hAnsi="Symbol" w:hint="default"/>
+      </w:rPr>
+    </w:lvl>
+    <w:lvl w:ilvl="7" w:tplc="04100003" w:tentative="1">
+      <w:start w:val="1"/>
+      <w:numFmt w:val="bullet"/>
+      <w:lvlText w:val="o"/>
+      <w:lvlJc w:val="left"/>
+      <w:pPr>
+        <w:ind w:left="5760" w:hanging="360"/>
+      </w:pPr>
+      <w:rPr>
+        <w:rFonts w:ascii="Courier New" w:hAnsi="Courier New" w:cs="Courier New" w:hint="default"/>
+      </w:rPr>
+    </w:lvl>
+    <w:lvl w:ilvl="8" w:tplc="04100005" w:tentative="1">
+      <w:start w:val="1"/>
+      <w:numFmt w:val="bullet"/>
+      <w:lvlText w:val=""/>
+      <w:lvlJc w:val="left"/>
+      <w:pPr>
+        <w:ind w:left="6480" w:hanging="360"/>
+      </w:pPr>
+      <w:rPr>
+        <w:rFonts w:ascii="Wingdings" w:hAnsi="Wingdings" w:hint="default"/>
+      </w:rPr>
+    </w:lvl>
+  </w:abstractNum>
+  <w:abstractNum w:abstractNumId="20" w15:restartNumberingAfterBreak="0">
+    <w:nsid w:val="33940148"/>
+    <w:multiLevelType w:val="hybridMultilevel"/>
+    <w:tmpl w:val="CCB4B1BE"/>
+    <w:lvl w:ilvl="0" w:tplc="04100001">
+      <w:start w:val="1"/>
+      <w:numFmt w:val="bullet"/>
+      <w:lvlText w:val=""/>
+      <w:lvlJc w:val="left"/>
+      <w:pPr>
+        <w:ind w:left="720" w:hanging="360"/>
+      </w:pPr>
+      <w:rPr>
+        <w:rFonts w:ascii="Symbol" w:hAnsi="Symbol" w:hint="default"/>
+      </w:rPr>
+    </w:lvl>
+    <w:lvl w:ilvl="1" w:tplc="04100003" w:tentative="1">
+      <w:start w:val="1"/>
+      <w:numFmt w:val="bullet"/>
+      <w:lvlText w:val="o"/>
+      <w:lvlJc w:val="left"/>
+      <w:pPr>
+        <w:ind w:left="1440" w:hanging="360"/>
+      </w:pPr>
+      <w:rPr>
+        <w:rFonts w:ascii="Courier New" w:hAnsi="Courier New" w:cs="Courier New" w:hint="default"/>
+      </w:rPr>
+    </w:lvl>
+    <w:lvl w:ilvl="2" w:tplc="04100005" w:tentative="1">
+      <w:start w:val="1"/>
+      <w:numFmt w:val="bullet"/>
+      <w:lvlText w:val=""/>
+      <w:lvlJc w:val="left"/>
+      <w:pPr>
+        <w:ind w:left="2160" w:hanging="360"/>
+      </w:pPr>
+      <w:rPr>
+        <w:rFonts w:ascii="Wingdings" w:hAnsi="Wingdings" w:hint="default"/>
+      </w:rPr>
+    </w:lvl>
+    <w:lvl w:ilvl="3" w:tplc="04100001" w:tentative="1">
+      <w:start w:val="1"/>
+      <w:numFmt w:val="bullet"/>
+      <w:lvlText w:val=""/>
+      <w:lvlJc w:val="left"/>
+      <w:pPr>
+        <w:ind w:left="2880" w:hanging="360"/>
+      </w:pPr>
+      <w:rPr>
+        <w:rFonts w:ascii="Symbol" w:hAnsi="Symbol" w:hint="default"/>
+      </w:rPr>
+    </w:lvl>
+    <w:lvl w:ilvl="4" w:tplc="04100003" w:tentative="1">
+      <w:start w:val="1"/>
+      <w:numFmt w:val="bullet"/>
+      <w:lvlText w:val="o"/>
+      <w:lvlJc w:val="left"/>
+      <w:pPr>
+        <w:ind w:left="3600" w:hanging="360"/>
+      </w:pPr>
+      <w:rPr>
+        <w:rFonts w:ascii="Courier New" w:hAnsi="Courier New" w:cs="Courier New" w:hint="default"/>
+      </w:rPr>
+    </w:lvl>
+    <w:lvl w:ilvl="5" w:tplc="04100005" w:tentative="1">
+      <w:start w:val="1"/>
+      <w:numFmt w:val="bullet"/>
+      <w:lvlText w:val=""/>
+      <w:lvlJc w:val="left"/>
+      <w:pPr>
+        <w:ind w:left="4320" w:hanging="360"/>
+      </w:pPr>
+      <w:rPr>
+        <w:rFonts w:ascii="Wingdings" w:hAnsi="Wingdings" w:hint="default"/>
+      </w:rPr>
+    </w:lvl>
+    <w:lvl w:ilvl="6" w:tplc="04100001" w:tentative="1">
+      <w:start w:val="1"/>
+      <w:numFmt w:val="bullet"/>
+      <w:lvlText w:val=""/>
+      <w:lvlJc w:val="left"/>
+      <w:pPr>
+        <w:ind w:left="5040" w:hanging="360"/>
+      </w:pPr>
+      <w:rPr>
+        <w:rFonts w:ascii="Symbol" w:hAnsi="Symbol" w:hint="default"/>
+      </w:rPr>
+    </w:lvl>
+    <w:lvl w:ilvl="7" w:tplc="04100003" w:tentative="1">
+      <w:start w:val="1"/>
+      <w:numFmt w:val="bullet"/>
+      <w:lvlText w:val="o"/>
+      <w:lvlJc w:val="left"/>
+      <w:pPr>
+        <w:ind w:left="5760" w:hanging="360"/>
+      </w:pPr>
+      <w:rPr>
+        <w:rFonts w:ascii="Courier New" w:hAnsi="Courier New" w:cs="Courier New" w:hint="default"/>
+      </w:rPr>
+    </w:lvl>
+    <w:lvl w:ilvl="8" w:tplc="04100005" w:tentative="1">
+      <w:start w:val="1"/>
+      <w:numFmt w:val="bullet"/>
+      <w:lvlText w:val=""/>
+      <w:lvlJc w:val="left"/>
+      <w:pPr>
+        <w:ind w:left="6480" w:hanging="360"/>
+      </w:pPr>
+      <w:rPr>
+        <w:rFonts w:ascii="Wingdings" w:hAnsi="Wingdings" w:hint="default"/>
+      </w:rPr>
+    </w:lvl>
+  </w:abstractNum>
+  <w:abstractNum w:abstractNumId="21" w15:restartNumberingAfterBreak="0">
     <w:nsid w:val="36854B2F"/>
     <w:multiLevelType w:val="hybridMultilevel"/>
     <w:tmpl w:val="EDE4E550"/>
@@ -3768,7 +5040,7 @@
       </w:rPr>
     </w:lvl>
   </w:abstractNum>
-  <w:abstractNum w:abstractNumId="17" w15:restartNumberingAfterBreak="0">
+  <w:abstractNum w:abstractNumId="22" w15:restartNumberingAfterBreak="0">
     <w:nsid w:val="3ADA6BB0"/>
     <w:multiLevelType w:val="hybridMultilevel"/>
     <w:tmpl w:val="06A2BC30"/>
@@ -3881,7 +5153,7 @@
       </w:rPr>
     </w:lvl>
   </w:abstractNum>
-  <w:abstractNum w:abstractNumId="18" w15:restartNumberingAfterBreak="0">
+  <w:abstractNum w:abstractNumId="23" w15:restartNumberingAfterBreak="0">
     <w:nsid w:val="429C2530"/>
     <w:multiLevelType w:val="hybridMultilevel"/>
     <w:tmpl w:val="B3DEF5E2"/>
@@ -3994,7 +5266,7 @@
       </w:rPr>
     </w:lvl>
   </w:abstractNum>
-  <w:abstractNum w:abstractNumId="19" w15:restartNumberingAfterBreak="0">
+  <w:abstractNum w:abstractNumId="24" w15:restartNumberingAfterBreak="0">
     <w:nsid w:val="4D67338E"/>
     <w:multiLevelType w:val="hybridMultilevel"/>
     <w:tmpl w:val="0512F704"/>
@@ -4083,7 +5355,120 @@
       </w:pPr>
     </w:lvl>
   </w:abstractNum>
-  <w:abstractNum w:abstractNumId="20" w15:restartNumberingAfterBreak="0">
+  <w:abstractNum w:abstractNumId="25" w15:restartNumberingAfterBreak="0">
+    <w:nsid w:val="4DF3383A"/>
+    <w:multiLevelType w:val="hybridMultilevel"/>
+    <w:tmpl w:val="A0962A92"/>
+    <w:lvl w:ilvl="0" w:tplc="04100001">
+      <w:start w:val="1"/>
+      <w:numFmt w:val="bullet"/>
+      <w:lvlText w:val=""/>
+      <w:lvlJc w:val="left"/>
+      <w:pPr>
+        <w:ind w:left="720" w:hanging="360"/>
+      </w:pPr>
+      <w:rPr>
+        <w:rFonts w:ascii="Symbol" w:hAnsi="Symbol" w:hint="default"/>
+      </w:rPr>
+    </w:lvl>
+    <w:lvl w:ilvl="1" w:tplc="04100003" w:tentative="1">
+      <w:start w:val="1"/>
+      <w:numFmt w:val="bullet"/>
+      <w:lvlText w:val="o"/>
+      <w:lvlJc w:val="left"/>
+      <w:pPr>
+        <w:ind w:left="1440" w:hanging="360"/>
+      </w:pPr>
+      <w:rPr>
+        <w:rFonts w:ascii="Courier New" w:hAnsi="Courier New" w:cs="Courier New" w:hint="default"/>
+      </w:rPr>
+    </w:lvl>
+    <w:lvl w:ilvl="2" w:tplc="04100005" w:tentative="1">
+      <w:start w:val="1"/>
+      <w:numFmt w:val="bullet"/>
+      <w:lvlText w:val=""/>
+      <w:lvlJc w:val="left"/>
+      <w:pPr>
+        <w:ind w:left="2160" w:hanging="360"/>
+      </w:pPr>
+      <w:rPr>
+        <w:rFonts w:ascii="Wingdings" w:hAnsi="Wingdings" w:hint="default"/>
+      </w:rPr>
+    </w:lvl>
+    <w:lvl w:ilvl="3" w:tplc="04100001" w:tentative="1">
+      <w:start w:val="1"/>
+      <w:numFmt w:val="bullet"/>
+      <w:lvlText w:val=""/>
+      <w:lvlJc w:val="left"/>
+      <w:pPr>
+        <w:ind w:left="2880" w:hanging="360"/>
+      </w:pPr>
+      <w:rPr>
+        <w:rFonts w:ascii="Symbol" w:hAnsi="Symbol" w:hint="default"/>
+      </w:rPr>
+    </w:lvl>
+    <w:lvl w:ilvl="4" w:tplc="04100003" w:tentative="1">
+      <w:start w:val="1"/>
+      <w:numFmt w:val="bullet"/>
+      <w:lvlText w:val="o"/>
+      <w:lvlJc w:val="left"/>
+      <w:pPr>
+        <w:ind w:left="3600" w:hanging="360"/>
+      </w:pPr>
+      <w:rPr>
+        <w:rFonts w:ascii="Courier New" w:hAnsi="Courier New" w:cs="Courier New" w:hint="default"/>
+      </w:rPr>
+    </w:lvl>
+    <w:lvl w:ilvl="5" w:tplc="04100005" w:tentative="1">
+      <w:start w:val="1"/>
+      <w:numFmt w:val="bullet"/>
+      <w:lvlText w:val=""/>
+      <w:lvlJc w:val="left"/>
+      <w:pPr>
+        <w:ind w:left="4320" w:hanging="360"/>
+      </w:pPr>
+      <w:rPr>
+        <w:rFonts w:ascii="Wingdings" w:hAnsi="Wingdings" w:hint="default"/>
+      </w:rPr>
+    </w:lvl>
+    <w:lvl w:ilvl="6" w:tplc="04100001" w:tentative="1">
+      <w:start w:val="1"/>
+      <w:numFmt w:val="bullet"/>
+      <w:lvlText w:val=""/>
+      <w:lvlJc w:val="left"/>
+      <w:pPr>
+        <w:ind w:left="5040" w:hanging="360"/>
+      </w:pPr>
+      <w:rPr>
+        <w:rFonts w:ascii="Symbol" w:hAnsi="Symbol" w:hint="default"/>
+      </w:rPr>
+    </w:lvl>
+    <w:lvl w:ilvl="7" w:tplc="04100003" w:tentative="1">
+      <w:start w:val="1"/>
+      <w:numFmt w:val="bullet"/>
+      <w:lvlText w:val="o"/>
+      <w:lvlJc w:val="left"/>
+      <w:pPr>
+        <w:ind w:left="5760" w:hanging="360"/>
+      </w:pPr>
+      <w:rPr>
+        <w:rFonts w:ascii="Courier New" w:hAnsi="Courier New" w:cs="Courier New" w:hint="default"/>
+      </w:rPr>
+    </w:lvl>
+    <w:lvl w:ilvl="8" w:tplc="04100005" w:tentative="1">
+      <w:start w:val="1"/>
+      <w:numFmt w:val="bullet"/>
+      <w:lvlText w:val=""/>
+      <w:lvlJc w:val="left"/>
+      <w:pPr>
+        <w:ind w:left="6480" w:hanging="360"/>
+      </w:pPr>
+      <w:rPr>
+        <w:rFonts w:ascii="Wingdings" w:hAnsi="Wingdings" w:hint="default"/>
+      </w:rPr>
+    </w:lvl>
+  </w:abstractNum>
+  <w:abstractNum w:abstractNumId="26" w15:restartNumberingAfterBreak="0">
     <w:nsid w:val="4E1E2803"/>
     <w:multiLevelType w:val="hybridMultilevel"/>
     <w:tmpl w:val="4A44885C"/>
@@ -4196,7 +5581,7 @@
       </w:rPr>
     </w:lvl>
   </w:abstractNum>
-  <w:abstractNum w:abstractNumId="21" w15:restartNumberingAfterBreak="0">
+  <w:abstractNum w:abstractNumId="27" w15:restartNumberingAfterBreak="0">
     <w:nsid w:val="518343D4"/>
     <w:multiLevelType w:val="hybridMultilevel"/>
     <w:tmpl w:val="C4440602"/>
@@ -4309,7 +5694,120 @@
       </w:rPr>
     </w:lvl>
   </w:abstractNum>
-  <w:abstractNum w:abstractNumId="22" w15:restartNumberingAfterBreak="0">
+  <w:abstractNum w:abstractNumId="28" w15:restartNumberingAfterBreak="0">
+    <w:nsid w:val="52A84710"/>
+    <w:multiLevelType w:val="hybridMultilevel"/>
+    <w:tmpl w:val="F8100242"/>
+    <w:lvl w:ilvl="0" w:tplc="04100001">
+      <w:start w:val="1"/>
+      <w:numFmt w:val="bullet"/>
+      <w:lvlText w:val=""/>
+      <w:lvlJc w:val="left"/>
+      <w:pPr>
+        <w:ind w:left="720" w:hanging="360"/>
+      </w:pPr>
+      <w:rPr>
+        <w:rFonts w:ascii="Symbol" w:hAnsi="Symbol" w:hint="default"/>
+      </w:rPr>
+    </w:lvl>
+    <w:lvl w:ilvl="1" w:tplc="04100003" w:tentative="1">
+      <w:start w:val="1"/>
+      <w:numFmt w:val="bullet"/>
+      <w:lvlText w:val="o"/>
+      <w:lvlJc w:val="left"/>
+      <w:pPr>
+        <w:ind w:left="1440" w:hanging="360"/>
+      </w:pPr>
+      <w:rPr>
+        <w:rFonts w:ascii="Courier New" w:hAnsi="Courier New" w:cs="Courier New" w:hint="default"/>
+      </w:rPr>
+    </w:lvl>
+    <w:lvl w:ilvl="2" w:tplc="04100005" w:tentative="1">
+      <w:start w:val="1"/>
+      <w:numFmt w:val="bullet"/>
+      <w:lvlText w:val=""/>
+      <w:lvlJc w:val="left"/>
+      <w:pPr>
+        <w:ind w:left="2160" w:hanging="360"/>
+      </w:pPr>
+      <w:rPr>
+        <w:rFonts w:ascii="Wingdings" w:hAnsi="Wingdings" w:hint="default"/>
+      </w:rPr>
+    </w:lvl>
+    <w:lvl w:ilvl="3" w:tplc="04100001" w:tentative="1">
+      <w:start w:val="1"/>
+      <w:numFmt w:val="bullet"/>
+      <w:lvlText w:val=""/>
+      <w:lvlJc w:val="left"/>
+      <w:pPr>
+        <w:ind w:left="2880" w:hanging="360"/>
+      </w:pPr>
+      <w:rPr>
+        <w:rFonts w:ascii="Symbol" w:hAnsi="Symbol" w:hint="default"/>
+      </w:rPr>
+    </w:lvl>
+    <w:lvl w:ilvl="4" w:tplc="04100003" w:tentative="1">
+      <w:start w:val="1"/>
+      <w:numFmt w:val="bullet"/>
+      <w:lvlText w:val="o"/>
+      <w:lvlJc w:val="left"/>
+      <w:pPr>
+        <w:ind w:left="3600" w:hanging="360"/>
+      </w:pPr>
+      <w:rPr>
+        <w:rFonts w:ascii="Courier New" w:hAnsi="Courier New" w:cs="Courier New" w:hint="default"/>
+      </w:rPr>
+    </w:lvl>
+    <w:lvl w:ilvl="5" w:tplc="04100005" w:tentative="1">
+      <w:start w:val="1"/>
+      <w:numFmt w:val="bullet"/>
+      <w:lvlText w:val=""/>
+      <w:lvlJc w:val="left"/>
+      <w:pPr>
+        <w:ind w:left="4320" w:hanging="360"/>
+      </w:pPr>
+      <w:rPr>
+        <w:rFonts w:ascii="Wingdings" w:hAnsi="Wingdings" w:hint="default"/>
+      </w:rPr>
+    </w:lvl>
+    <w:lvl w:ilvl="6" w:tplc="04100001" w:tentative="1">
+      <w:start w:val="1"/>
+      <w:numFmt w:val="bullet"/>
+      <w:lvlText w:val=""/>
+      <w:lvlJc w:val="left"/>
+      <w:pPr>
+        <w:ind w:left="5040" w:hanging="360"/>
+      </w:pPr>
+      <w:rPr>
+        <w:rFonts w:ascii="Symbol" w:hAnsi="Symbol" w:hint="default"/>
+      </w:rPr>
+    </w:lvl>
+    <w:lvl w:ilvl="7" w:tplc="04100003" w:tentative="1">
+      <w:start w:val="1"/>
+      <w:numFmt w:val="bullet"/>
+      <w:lvlText w:val="o"/>
+      <w:lvlJc w:val="left"/>
+      <w:pPr>
+        <w:ind w:left="5760" w:hanging="360"/>
+      </w:pPr>
+      <w:rPr>
+        <w:rFonts w:ascii="Courier New" w:hAnsi="Courier New" w:cs="Courier New" w:hint="default"/>
+      </w:rPr>
+    </w:lvl>
+    <w:lvl w:ilvl="8" w:tplc="04100005" w:tentative="1">
+      <w:start w:val="1"/>
+      <w:numFmt w:val="bullet"/>
+      <w:lvlText w:val=""/>
+      <w:lvlJc w:val="left"/>
+      <w:pPr>
+        <w:ind w:left="6480" w:hanging="360"/>
+      </w:pPr>
+      <w:rPr>
+        <w:rFonts w:ascii="Wingdings" w:hAnsi="Wingdings" w:hint="default"/>
+      </w:rPr>
+    </w:lvl>
+  </w:abstractNum>
+  <w:abstractNum w:abstractNumId="29" w15:restartNumberingAfterBreak="0">
     <w:nsid w:val="530F30A2"/>
     <w:multiLevelType w:val="hybridMultilevel"/>
     <w:tmpl w:val="F9EA2116"/>
@@ -4422,7 +5920,7 @@
       </w:rPr>
     </w:lvl>
   </w:abstractNum>
-  <w:abstractNum w:abstractNumId="23" w15:restartNumberingAfterBreak="0">
+  <w:abstractNum w:abstractNumId="30" w15:restartNumberingAfterBreak="0">
     <w:nsid w:val="55735BF0"/>
     <w:multiLevelType w:val="hybridMultilevel"/>
     <w:tmpl w:val="8370E664"/>
@@ -4535,7 +6033,7 @@
       </w:rPr>
     </w:lvl>
   </w:abstractNum>
-  <w:abstractNum w:abstractNumId="24" w15:restartNumberingAfterBreak="0">
+  <w:abstractNum w:abstractNumId="31" w15:restartNumberingAfterBreak="0">
     <w:nsid w:val="5E617F5B"/>
     <w:multiLevelType w:val="hybridMultilevel"/>
     <w:tmpl w:val="522489EA"/>
@@ -4648,7 +6146,7 @@
       </w:rPr>
     </w:lvl>
   </w:abstractNum>
-  <w:abstractNum w:abstractNumId="25" w15:restartNumberingAfterBreak="0">
+  <w:abstractNum w:abstractNumId="32" w15:restartNumberingAfterBreak="0">
     <w:nsid w:val="6A877F4E"/>
     <w:multiLevelType w:val="hybridMultilevel"/>
     <w:tmpl w:val="B178F632"/>
@@ -4737,7 +6235,7 @@
       </w:pPr>
     </w:lvl>
   </w:abstractNum>
-  <w:abstractNum w:abstractNumId="26" w15:restartNumberingAfterBreak="0">
+  <w:abstractNum w:abstractNumId="33" w15:restartNumberingAfterBreak="0">
     <w:nsid w:val="6B8F2338"/>
     <w:multiLevelType w:val="hybridMultilevel"/>
     <w:tmpl w:val="8556B4E6"/>
@@ -4850,7 +6348,7 @@
       </w:rPr>
     </w:lvl>
   </w:abstractNum>
-  <w:abstractNum w:abstractNumId="27" w15:restartNumberingAfterBreak="0">
+  <w:abstractNum w:abstractNumId="34" w15:restartNumberingAfterBreak="0">
     <w:nsid w:val="6DAB77E2"/>
     <w:multiLevelType w:val="hybridMultilevel"/>
     <w:tmpl w:val="F0E89326"/>
@@ -4963,7 +6461,7 @@
       </w:rPr>
     </w:lvl>
   </w:abstractNum>
-  <w:abstractNum w:abstractNumId="28" w15:restartNumberingAfterBreak="0">
+  <w:abstractNum w:abstractNumId="35" w15:restartNumberingAfterBreak="0">
     <w:nsid w:val="702B7069"/>
     <w:multiLevelType w:val="hybridMultilevel"/>
     <w:tmpl w:val="624ED9FE"/>
@@ -5076,7 +6574,7 @@
       </w:rPr>
     </w:lvl>
   </w:abstractNum>
-  <w:abstractNum w:abstractNumId="29" w15:restartNumberingAfterBreak="0">
+  <w:abstractNum w:abstractNumId="36" w15:restartNumberingAfterBreak="0">
     <w:nsid w:val="73F435C1"/>
     <w:multiLevelType w:val="hybridMultilevel"/>
     <w:tmpl w:val="F3A48CB4"/>
@@ -5189,95 +6687,348 @@
       </w:rPr>
     </w:lvl>
   </w:abstractNum>
+  <w:abstractNum w:abstractNumId="37" w15:restartNumberingAfterBreak="0">
+    <w:nsid w:val="74B45E9A"/>
+    <w:multiLevelType w:val="hybridMultilevel"/>
+    <w:tmpl w:val="0C522ABA"/>
+    <w:lvl w:ilvl="0" w:tplc="04100001">
+      <w:start w:val="1"/>
+      <w:numFmt w:val="bullet"/>
+      <w:lvlText w:val=""/>
+      <w:lvlJc w:val="left"/>
+      <w:pPr>
+        <w:ind w:left="720" w:hanging="360"/>
+      </w:pPr>
+      <w:rPr>
+        <w:rFonts w:ascii="Symbol" w:hAnsi="Symbol" w:hint="default"/>
+      </w:rPr>
+    </w:lvl>
+    <w:lvl w:ilvl="1" w:tplc="04100003" w:tentative="1">
+      <w:start w:val="1"/>
+      <w:numFmt w:val="bullet"/>
+      <w:lvlText w:val="o"/>
+      <w:lvlJc w:val="left"/>
+      <w:pPr>
+        <w:ind w:left="1440" w:hanging="360"/>
+      </w:pPr>
+      <w:rPr>
+        <w:rFonts w:ascii="Courier New" w:hAnsi="Courier New" w:cs="Courier New" w:hint="default"/>
+      </w:rPr>
+    </w:lvl>
+    <w:lvl w:ilvl="2" w:tplc="04100005" w:tentative="1">
+      <w:start w:val="1"/>
+      <w:numFmt w:val="bullet"/>
+      <w:lvlText w:val=""/>
+      <w:lvlJc w:val="left"/>
+      <w:pPr>
+        <w:ind w:left="2160" w:hanging="360"/>
+      </w:pPr>
+      <w:rPr>
+        <w:rFonts w:ascii="Wingdings" w:hAnsi="Wingdings" w:hint="default"/>
+      </w:rPr>
+    </w:lvl>
+    <w:lvl w:ilvl="3" w:tplc="04100001" w:tentative="1">
+      <w:start w:val="1"/>
+      <w:numFmt w:val="bullet"/>
+      <w:lvlText w:val=""/>
+      <w:lvlJc w:val="left"/>
+      <w:pPr>
+        <w:ind w:left="2880" w:hanging="360"/>
+      </w:pPr>
+      <w:rPr>
+        <w:rFonts w:ascii="Symbol" w:hAnsi="Symbol" w:hint="default"/>
+      </w:rPr>
+    </w:lvl>
+    <w:lvl w:ilvl="4" w:tplc="04100003" w:tentative="1">
+      <w:start w:val="1"/>
+      <w:numFmt w:val="bullet"/>
+      <w:lvlText w:val="o"/>
+      <w:lvlJc w:val="left"/>
+      <w:pPr>
+        <w:ind w:left="3600" w:hanging="360"/>
+      </w:pPr>
+      <w:rPr>
+        <w:rFonts w:ascii="Courier New" w:hAnsi="Courier New" w:cs="Courier New" w:hint="default"/>
+      </w:rPr>
+    </w:lvl>
+    <w:lvl w:ilvl="5" w:tplc="04100005" w:tentative="1">
+      <w:start w:val="1"/>
+      <w:numFmt w:val="bullet"/>
+      <w:lvlText w:val=""/>
+      <w:lvlJc w:val="left"/>
+      <w:pPr>
+        <w:ind w:left="4320" w:hanging="360"/>
+      </w:pPr>
+      <w:rPr>
+        <w:rFonts w:ascii="Wingdings" w:hAnsi="Wingdings" w:hint="default"/>
+      </w:rPr>
+    </w:lvl>
+    <w:lvl w:ilvl="6" w:tplc="04100001" w:tentative="1">
+      <w:start w:val="1"/>
+      <w:numFmt w:val="bullet"/>
+      <w:lvlText w:val=""/>
+      <w:lvlJc w:val="left"/>
+      <w:pPr>
+        <w:ind w:left="5040" w:hanging="360"/>
+      </w:pPr>
+      <w:rPr>
+        <w:rFonts w:ascii="Symbol" w:hAnsi="Symbol" w:hint="default"/>
+      </w:rPr>
+    </w:lvl>
+    <w:lvl w:ilvl="7" w:tplc="04100003" w:tentative="1">
+      <w:start w:val="1"/>
+      <w:numFmt w:val="bullet"/>
+      <w:lvlText w:val="o"/>
+      <w:lvlJc w:val="left"/>
+      <w:pPr>
+        <w:ind w:left="5760" w:hanging="360"/>
+      </w:pPr>
+      <w:rPr>
+        <w:rFonts w:ascii="Courier New" w:hAnsi="Courier New" w:cs="Courier New" w:hint="default"/>
+      </w:rPr>
+    </w:lvl>
+    <w:lvl w:ilvl="8" w:tplc="04100005" w:tentative="1">
+      <w:start w:val="1"/>
+      <w:numFmt w:val="bullet"/>
+      <w:lvlText w:val=""/>
+      <w:lvlJc w:val="left"/>
+      <w:pPr>
+        <w:ind w:left="6480" w:hanging="360"/>
+      </w:pPr>
+      <w:rPr>
+        <w:rFonts w:ascii="Wingdings" w:hAnsi="Wingdings" w:hint="default"/>
+      </w:rPr>
+    </w:lvl>
+  </w:abstractNum>
+  <w:abstractNum w:abstractNumId="38" w15:restartNumberingAfterBreak="0">
+    <w:nsid w:val="78A1052B"/>
+    <w:multiLevelType w:val="hybridMultilevel"/>
+    <w:tmpl w:val="F1FAA286"/>
+    <w:lvl w:ilvl="0" w:tplc="04100001">
+      <w:start w:val="1"/>
+      <w:numFmt w:val="bullet"/>
+      <w:lvlText w:val=""/>
+      <w:lvlJc w:val="left"/>
+      <w:pPr>
+        <w:ind w:left="720" w:hanging="360"/>
+      </w:pPr>
+      <w:rPr>
+        <w:rFonts w:ascii="Symbol" w:hAnsi="Symbol" w:hint="default"/>
+      </w:rPr>
+    </w:lvl>
+    <w:lvl w:ilvl="1" w:tplc="04100003" w:tentative="1">
+      <w:start w:val="1"/>
+      <w:numFmt w:val="bullet"/>
+      <w:lvlText w:val="o"/>
+      <w:lvlJc w:val="left"/>
+      <w:pPr>
+        <w:ind w:left="1440" w:hanging="360"/>
+      </w:pPr>
+      <w:rPr>
+        <w:rFonts w:ascii="Courier New" w:hAnsi="Courier New" w:cs="Courier New" w:hint="default"/>
+      </w:rPr>
+    </w:lvl>
+    <w:lvl w:ilvl="2" w:tplc="04100005" w:tentative="1">
+      <w:start w:val="1"/>
+      <w:numFmt w:val="bullet"/>
+      <w:lvlText w:val=""/>
+      <w:lvlJc w:val="left"/>
+      <w:pPr>
+        <w:ind w:left="2160" w:hanging="360"/>
+      </w:pPr>
+      <w:rPr>
+        <w:rFonts w:ascii="Wingdings" w:hAnsi="Wingdings" w:hint="default"/>
+      </w:rPr>
+    </w:lvl>
+    <w:lvl w:ilvl="3" w:tplc="04100001" w:tentative="1">
+      <w:start w:val="1"/>
+      <w:numFmt w:val="bullet"/>
+      <w:lvlText w:val=""/>
+      <w:lvlJc w:val="left"/>
+      <w:pPr>
+        <w:ind w:left="2880" w:hanging="360"/>
+      </w:pPr>
+      <w:rPr>
+        <w:rFonts w:ascii="Symbol" w:hAnsi="Symbol" w:hint="default"/>
+      </w:rPr>
+    </w:lvl>
+    <w:lvl w:ilvl="4" w:tplc="04100003" w:tentative="1">
+      <w:start w:val="1"/>
+      <w:numFmt w:val="bullet"/>
+      <w:lvlText w:val="o"/>
+      <w:lvlJc w:val="left"/>
+      <w:pPr>
+        <w:ind w:left="3600" w:hanging="360"/>
+      </w:pPr>
+      <w:rPr>
+        <w:rFonts w:ascii="Courier New" w:hAnsi="Courier New" w:cs="Courier New" w:hint="default"/>
+      </w:rPr>
+    </w:lvl>
+    <w:lvl w:ilvl="5" w:tplc="04100005" w:tentative="1">
+      <w:start w:val="1"/>
+      <w:numFmt w:val="bullet"/>
+      <w:lvlText w:val=""/>
+      <w:lvlJc w:val="left"/>
+      <w:pPr>
+        <w:ind w:left="4320" w:hanging="360"/>
+      </w:pPr>
+      <w:rPr>
+        <w:rFonts w:ascii="Wingdings" w:hAnsi="Wingdings" w:hint="default"/>
+      </w:rPr>
+    </w:lvl>
+    <w:lvl w:ilvl="6" w:tplc="04100001" w:tentative="1">
+      <w:start w:val="1"/>
+      <w:numFmt w:val="bullet"/>
+      <w:lvlText w:val=""/>
+      <w:lvlJc w:val="left"/>
+      <w:pPr>
+        <w:ind w:left="5040" w:hanging="360"/>
+      </w:pPr>
+      <w:rPr>
+        <w:rFonts w:ascii="Symbol" w:hAnsi="Symbol" w:hint="default"/>
+      </w:rPr>
+    </w:lvl>
+    <w:lvl w:ilvl="7" w:tplc="04100003" w:tentative="1">
+      <w:start w:val="1"/>
+      <w:numFmt w:val="bullet"/>
+      <w:lvlText w:val="o"/>
+      <w:lvlJc w:val="left"/>
+      <w:pPr>
+        <w:ind w:left="5760" w:hanging="360"/>
+      </w:pPr>
+      <w:rPr>
+        <w:rFonts w:ascii="Courier New" w:hAnsi="Courier New" w:cs="Courier New" w:hint="default"/>
+      </w:rPr>
+    </w:lvl>
+    <w:lvl w:ilvl="8" w:tplc="04100005" w:tentative="1">
+      <w:start w:val="1"/>
+      <w:numFmt w:val="bullet"/>
+      <w:lvlText w:val=""/>
+      <w:lvlJc w:val="left"/>
+      <w:pPr>
+        <w:ind w:left="6480" w:hanging="360"/>
+      </w:pPr>
+      <w:rPr>
+        <w:rFonts w:ascii="Wingdings" w:hAnsi="Wingdings" w:hint="default"/>
+      </w:rPr>
+    </w:lvl>
+  </w:abstractNum>
   <w:num w:numId="1" w16cid:durableId="876897305">
-    <w:abstractNumId w:val="20"/>
+    <w:abstractNumId w:val="26"/>
   </w:num>
   <w:num w:numId="2" w16cid:durableId="501088604">
+    <w:abstractNumId w:val="27"/>
+  </w:num>
+  <w:num w:numId="3" w16cid:durableId="32773819">
+    <w:abstractNumId w:val="22"/>
+  </w:num>
+  <w:num w:numId="4" w16cid:durableId="753628612">
+    <w:abstractNumId w:val="15"/>
+  </w:num>
+  <w:num w:numId="5" w16cid:durableId="74207543">
+    <w:abstractNumId w:val="36"/>
+  </w:num>
+  <w:num w:numId="6" w16cid:durableId="943924739">
+    <w:abstractNumId w:val="33"/>
+  </w:num>
+  <w:num w:numId="7" w16cid:durableId="1224754969">
+    <w:abstractNumId w:val="23"/>
+  </w:num>
+  <w:num w:numId="8" w16cid:durableId="341250870">
+    <w:abstractNumId w:val="17"/>
+  </w:num>
+  <w:num w:numId="9" w16cid:durableId="1438132854">
+    <w:abstractNumId w:val="14"/>
+  </w:num>
+  <w:num w:numId="10" w16cid:durableId="467357994">
+    <w:abstractNumId w:val="5"/>
+  </w:num>
+  <w:num w:numId="11" w16cid:durableId="2096705113">
     <w:abstractNumId w:val="21"/>
   </w:num>
-  <w:num w:numId="3" w16cid:durableId="32773819">
-    <w:abstractNumId w:val="17"/>
-  </w:num>
-  <w:num w:numId="4" w16cid:durableId="753628612">
-    <w:abstractNumId w:val="12"/>
-  </w:num>
-  <w:num w:numId="5" w16cid:durableId="74207543">
+  <w:num w:numId="12" w16cid:durableId="1460339843">
     <w:abstractNumId w:val="29"/>
   </w:num>
-  <w:num w:numId="6" w16cid:durableId="943924739">
-    <w:abstractNumId w:val="26"/>
+  <w:num w:numId="13" w16cid:durableId="1413507396">
+    <w:abstractNumId w:val="7"/>
   </w:num>
-  <w:num w:numId="7" w16cid:durableId="1224754969">
-    <w:abstractNumId w:val="18"/>
+  <w:num w:numId="14" w16cid:durableId="1490170299">
+    <w:abstractNumId w:val="6"/>
   </w:num>
-  <w:num w:numId="8" w16cid:durableId="341250870">
-    <w:abstractNumId w:val="14"/>
+  <w:num w:numId="15" w16cid:durableId="1389574303">
+    <w:abstractNumId w:val="34"/>
   </w:num>
-  <w:num w:numId="9" w16cid:durableId="1438132854">
+  <w:num w:numId="16" w16cid:durableId="91559650">
+    <w:abstractNumId w:val="8"/>
+  </w:num>
+  <w:num w:numId="17" w16cid:durableId="1211958186">
+    <w:abstractNumId w:val="16"/>
+  </w:num>
+  <w:num w:numId="18" w16cid:durableId="1352683248">
+    <w:abstractNumId w:val="10"/>
+  </w:num>
+  <w:num w:numId="19" w16cid:durableId="1484157120">
+    <w:abstractNumId w:val="30"/>
+  </w:num>
+  <w:num w:numId="20" w16cid:durableId="2091151547">
+    <w:abstractNumId w:val="3"/>
+  </w:num>
+  <w:num w:numId="21" w16cid:durableId="1458064969">
     <w:abstractNumId w:val="11"/>
   </w:num>
-  <w:num w:numId="10" w16cid:durableId="467357994">
-    <w:abstractNumId w:val="2"/>
-  </w:num>
-  <w:num w:numId="11" w16cid:durableId="2096705113">
-    <w:abstractNumId w:val="16"/>
-  </w:num>
-  <w:num w:numId="12" w16cid:durableId="1460339843">
-    <w:abstractNumId w:val="22"/>
-  </w:num>
-  <w:num w:numId="13" w16cid:durableId="1413507396">
-    <w:abstractNumId w:val="4"/>
-  </w:num>
-  <w:num w:numId="14" w16cid:durableId="1490170299">
-    <w:abstractNumId w:val="3"/>
-  </w:num>
-  <w:num w:numId="15" w16cid:durableId="1389574303">
-    <w:abstractNumId w:val="27"/>
-  </w:num>
-  <w:num w:numId="16" w16cid:durableId="91559650">
-    <w:abstractNumId w:val="5"/>
-  </w:num>
-  <w:num w:numId="17" w16cid:durableId="1211958186">
-    <w:abstractNumId w:val="13"/>
-  </w:num>
-  <w:num w:numId="18" w16cid:durableId="1352683248">
-    <w:abstractNumId w:val="7"/>
-  </w:num>
-  <w:num w:numId="19" w16cid:durableId="1484157120">
-    <w:abstractNumId w:val="23"/>
-  </w:num>
-  <w:num w:numId="20" w16cid:durableId="2091151547">
-    <w:abstractNumId w:val="1"/>
-  </w:num>
-  <w:num w:numId="21" w16cid:durableId="1458064969">
-    <w:abstractNumId w:val="8"/>
-  </w:num>
   <w:num w:numId="22" w16cid:durableId="868492329">
-    <w:abstractNumId w:val="28"/>
+    <w:abstractNumId w:val="35"/>
   </w:num>
   <w:num w:numId="23" w16cid:durableId="2019236035">
-    <w:abstractNumId w:val="6"/>
+    <w:abstractNumId w:val="9"/>
   </w:num>
   <w:num w:numId="24" w16cid:durableId="1281916500">
-    <w:abstractNumId w:val="9"/>
+    <w:abstractNumId w:val="12"/>
   </w:num>
   <w:num w:numId="25" w16cid:durableId="2045523090">
     <w:abstractNumId w:val="0"/>
   </w:num>
   <w:num w:numId="26" w16cid:durableId="773405513">
-    <w:abstractNumId w:val="10"/>
+    <w:abstractNumId w:val="13"/>
   </w:num>
   <w:num w:numId="27" w16cid:durableId="1532375235">
+    <w:abstractNumId w:val="31"/>
+  </w:num>
+  <w:num w:numId="28" w16cid:durableId="132602879">
+    <w:abstractNumId w:val="32"/>
+  </w:num>
+  <w:num w:numId="29" w16cid:durableId="1804957808">
+    <w:abstractNumId w:val="18"/>
+  </w:num>
+  <w:num w:numId="30" w16cid:durableId="1152479167">
     <w:abstractNumId w:val="24"/>
   </w:num>
-  <w:num w:numId="28" w16cid:durableId="132602879">
+  <w:num w:numId="31" w16cid:durableId="1598126586">
+    <w:abstractNumId w:val="19"/>
+  </w:num>
+  <w:num w:numId="32" w16cid:durableId="1806317600">
+    <w:abstractNumId w:val="2"/>
+  </w:num>
+  <w:num w:numId="33" w16cid:durableId="1405184780">
+    <w:abstractNumId w:val="1"/>
+  </w:num>
+  <w:num w:numId="34" w16cid:durableId="1205409842">
+    <w:abstractNumId w:val="38"/>
+  </w:num>
+  <w:num w:numId="35" w16cid:durableId="1901015050">
+    <w:abstractNumId w:val="20"/>
+  </w:num>
+  <w:num w:numId="36" w16cid:durableId="1385104248">
     <w:abstractNumId w:val="25"/>
   </w:num>
-  <w:num w:numId="29" w16cid:durableId="1804957808">
-    <w:abstractNumId w:val="15"/>
+  <w:num w:numId="37" w16cid:durableId="747386109">
+    <w:abstractNumId w:val="4"/>
   </w:num>
-  <w:num w:numId="30" w16cid:durableId="1152479167">
-    <w:abstractNumId w:val="19"/>
+  <w:num w:numId="38" w16cid:durableId="1719893736">
+    <w:abstractNumId w:val="28"/>
+  </w:num>
+  <w:num w:numId="39" w16cid:durableId="997727636">
+    <w:abstractNumId w:val="37"/>
   </w:num>
 </w:numbering>
 </file>
@@ -5888,7 +7639,6 @@
   <w:style w:type="character" w:default="1" w:styleId="Carpredefinitoparagrafo">
     <w:name w:val="Default Paragraph Font"/>
     <w:uiPriority w:val="1"/>
-    <w:semiHidden/>
     <w:unhideWhenUsed/>
   </w:style>
   <w:style w:type="table" w:default="1" w:styleId="Tabellanormale">

</xml_diff>